<commit_message>
Updated Image as well
</commit_message>
<xml_diff>
--- a/What is Supabase.docx
+++ b/What is Supabase.docx
@@ -14,16 +14,41 @@
           <w:b/>
           <w:bCs/>
         </w:rPr>
-        <w:t>What is Supabase?</w:t>
-      </w:r>
-    </w:p>
-    <w:p>
-      <w:r>
-        <w:rPr>
-          <w:b/>
-          <w:bCs/>
-        </w:rPr>
-        <w:t>Supabase is an open-source alternative to Firebase</w:t>
+        <w:t xml:space="preserve">What is </w:t>
+      </w:r>
+      <w:proofErr w:type="spellStart"/>
+      <w:r>
+        <w:rPr>
+          <w:b/>
+          <w:bCs/>
+        </w:rPr>
+        <w:t>Supabase</w:t>
+      </w:r>
+      <w:proofErr w:type="spellEnd"/>
+      <w:r>
+        <w:rPr>
+          <w:b/>
+          <w:bCs/>
+        </w:rPr>
+        <w:t>?</w:t>
+      </w:r>
+    </w:p>
+    <w:p>
+      <w:proofErr w:type="spellStart"/>
+      <w:r>
+        <w:rPr>
+          <w:b/>
+          <w:bCs/>
+        </w:rPr>
+        <w:t>Supabase</w:t>
+      </w:r>
+      <w:proofErr w:type="spellEnd"/>
+      <w:r>
+        <w:rPr>
+          <w:b/>
+          <w:bCs/>
+        </w:rPr>
+        <w:t xml:space="preserve"> is an open-source alternative to Firebase</w:t>
       </w:r>
       <w:r>
         <w:t> that provides backend-as-a-service using PostgreSQL instead of NoSQL. It's essentially a suite of tools that helps developers build applications faster by handling the backend infrastructure.</w:t>
@@ -147,9 +172,11 @@
       </w:r>
     </w:p>
     <w:p>
+      <w:proofErr w:type="spellStart"/>
       <w:r>
         <w:t>javascript</w:t>
       </w:r>
+      <w:proofErr w:type="spellEnd"/>
     </w:p>
     <w:p>
       <w:r>
@@ -162,8 +189,13 @@
       </w:r>
     </w:p>
     <w:p>
-      <w:r>
-        <w:t>fetch('https://your-project.supabase.co/rest/v1/users', {</w:t>
+      <w:proofErr w:type="gramStart"/>
+      <w:r>
+        <w:t>fetch(</w:t>
+      </w:r>
+      <w:proofErr w:type="gramEnd"/>
+      <w:r>
+        <w:t>'https://your-project.supabase.co/rest/v1/users', {</w:t>
       </w:r>
     </w:p>
     <w:p>
@@ -173,7 +205,15 @@
     </w:p>
     <w:p>
       <w:r>
-        <w:t xml:space="preserve">    'apikey': 'your-anon-key'</w:t>
+        <w:t xml:space="preserve">    '</w:t>
+      </w:r>
+      <w:proofErr w:type="spellStart"/>
+      <w:r>
+        <w:t>apikey</w:t>
+      </w:r>
+      <w:proofErr w:type="spellEnd"/>
+      <w:r>
+        <w:t>': 'your-anon-key'</w:t>
       </w:r>
     </w:p>
     <w:p>
@@ -193,23 +233,57 @@
       </w:r>
     </w:p>
     <w:p>
-      <w:r>
-        <w:t>const subscription = supabase</w:t>
-      </w:r>
-    </w:p>
-    <w:p>
-      <w:r>
-        <w:t xml:space="preserve">  .from('users')</w:t>
-      </w:r>
-    </w:p>
-    <w:p>
-      <w:r>
-        <w:t xml:space="preserve">  .on('UPDATE', payload =&gt; {</w:t>
-      </w:r>
-    </w:p>
-    <w:p>
-      <w:r>
-        <w:t xml:space="preserve">    console.log('User updated!', payload)</w:t>
+      <w:proofErr w:type="spellStart"/>
+      <w:r>
+        <w:t>const</w:t>
+      </w:r>
+      <w:proofErr w:type="spellEnd"/>
+      <w:r>
+        <w:t xml:space="preserve"> subscription = </w:t>
+      </w:r>
+      <w:proofErr w:type="spellStart"/>
+      <w:r>
+        <w:t>supabase</w:t>
+      </w:r>
+      <w:proofErr w:type="spellEnd"/>
+    </w:p>
+    <w:p>
+      <w:r>
+        <w:t xml:space="preserve">  </w:t>
+      </w:r>
+      <w:proofErr w:type="gramStart"/>
+      <w:r>
+        <w:t>.from</w:t>
+      </w:r>
+      <w:proofErr w:type="gramEnd"/>
+      <w:r>
+        <w:t>('users')</w:t>
+      </w:r>
+    </w:p>
+    <w:p>
+      <w:r>
+        <w:t xml:space="preserve">  </w:t>
+      </w:r>
+      <w:proofErr w:type="gramStart"/>
+      <w:r>
+        <w:t>.on</w:t>
+      </w:r>
+      <w:proofErr w:type="gramEnd"/>
+      <w:r>
+        <w:t>('UPDATE', payload =&gt; {</w:t>
+      </w:r>
+    </w:p>
+    <w:p>
+      <w:r>
+        <w:t xml:space="preserve">    </w:t>
+      </w:r>
+      <w:proofErr w:type="gramStart"/>
+      <w:r>
+        <w:t>console.log(</w:t>
+      </w:r>
+      <w:proofErr w:type="gramEnd"/>
+      <w:r>
+        <w:t>'User updated!', payload)</w:t>
       </w:r>
     </w:p>
     <w:p>
@@ -219,7 +293,15 @@
     </w:p>
     <w:p>
       <w:r>
-        <w:t xml:space="preserve">  .subscribe()</w:t>
+        <w:t xml:space="preserve">  </w:t>
+      </w:r>
+      <w:proofErr w:type="gramStart"/>
+      <w:r>
+        <w:t>.subscribe</w:t>
+      </w:r>
+      <w:proofErr w:type="gramEnd"/>
+      <w:r>
+        <w:t>()</w:t>
       </w:r>
     </w:p>
     <w:p>
@@ -460,9 +542,11 @@
       </w:r>
     </w:p>
     <w:p>
+      <w:proofErr w:type="spellStart"/>
       <w:r>
         <w:t>javascript</w:t>
       </w:r>
+      <w:proofErr w:type="spellEnd"/>
     </w:p>
     <w:p>
       <w:r>
@@ -470,23 +554,73 @@
       </w:r>
     </w:p>
     <w:p>
+      <w:proofErr w:type="spellStart"/>
       <w:r>
         <w:t>supabase</w:t>
       </w:r>
-    </w:p>
-    <w:p>
-      <w:r>
-        <w:t xml:space="preserve">  .from('todos')</w:t>
-      </w:r>
-    </w:p>
-    <w:p>
-      <w:r>
-        <w:t xml:space="preserve">  .on('INSERT', payload =&gt; {</w:t>
-      </w:r>
-    </w:p>
-    <w:p>
-      <w:r>
-        <w:t xml:space="preserve">    console.log('New todo!', payload.new)</w:t>
+      <w:proofErr w:type="spellEnd"/>
+    </w:p>
+    <w:p>
+      <w:r>
+        <w:t xml:space="preserve">  </w:t>
+      </w:r>
+      <w:proofErr w:type="gramStart"/>
+      <w:r>
+        <w:t>.from</w:t>
+      </w:r>
+      <w:proofErr w:type="gramEnd"/>
+      <w:r>
+        <w:t>('</w:t>
+      </w:r>
+      <w:proofErr w:type="spellStart"/>
+      <w:r>
+        <w:t>todos</w:t>
+      </w:r>
+      <w:proofErr w:type="spellEnd"/>
+      <w:r>
+        <w:t>')</w:t>
+      </w:r>
+    </w:p>
+    <w:p>
+      <w:r>
+        <w:t xml:space="preserve">  </w:t>
+      </w:r>
+      <w:proofErr w:type="gramStart"/>
+      <w:r>
+        <w:t>.on</w:t>
+      </w:r>
+      <w:proofErr w:type="gramEnd"/>
+      <w:r>
+        <w:t>('INSERT', payload =&gt; {</w:t>
+      </w:r>
+    </w:p>
+    <w:p>
+      <w:r>
+        <w:t xml:space="preserve">    </w:t>
+      </w:r>
+      <w:proofErr w:type="gramStart"/>
+      <w:r>
+        <w:t>console.log(</w:t>
+      </w:r>
+      <w:proofErr w:type="gramEnd"/>
+      <w:r>
+        <w:t xml:space="preserve">'New </w:t>
+      </w:r>
+      <w:proofErr w:type="spellStart"/>
+      <w:r>
+        <w:t>todo</w:t>
+      </w:r>
+      <w:proofErr w:type="spellEnd"/>
+      <w:r>
+        <w:t xml:space="preserve">!', </w:t>
+      </w:r>
+      <w:proofErr w:type="spellStart"/>
+      <w:r>
+        <w:t>payload.new</w:t>
+      </w:r>
+      <w:proofErr w:type="spellEnd"/>
+      <w:r>
+        <w:t>)</w:t>
       </w:r>
     </w:p>
     <w:p>
@@ -496,7 +630,15 @@
     </w:p>
     <w:p>
       <w:r>
-        <w:t xml:space="preserve">  .subscribe()</w:t>
+        <w:t xml:space="preserve">  </w:t>
+      </w:r>
+      <w:proofErr w:type="gramStart"/>
+      <w:r>
+        <w:t>.subscribe</w:t>
+      </w:r>
+      <w:proofErr w:type="gramEnd"/>
+      <w:r>
+        <w:t>()</w:t>
       </w:r>
     </w:p>
     <w:p>
@@ -523,9 +665,11 @@
       </w:r>
     </w:p>
     <w:p>
+      <w:proofErr w:type="spellStart"/>
       <w:r>
         <w:t>sql</w:t>
       </w:r>
+      <w:proofErr w:type="spellEnd"/>
     </w:p>
     <w:p>
       <w:r>
@@ -545,7 +689,20 @@
     </w:p>
     <w:p>
       <w:r>
-        <w:t>USING (auth.uid() = id);</w:t>
+        <w:t>USING (</w:t>
+      </w:r>
+      <w:proofErr w:type="spellStart"/>
+      <w:proofErr w:type="gramStart"/>
+      <w:r>
+        <w:t>auth.uid</w:t>
+      </w:r>
+      <w:proofErr w:type="spellEnd"/>
+      <w:r>
+        <w:t>(</w:t>
+      </w:r>
+      <w:proofErr w:type="gramEnd"/>
+      <w:r>
+        <w:t>) = id);</w:t>
       </w:r>
     </w:p>
     <w:p>
@@ -572,9 +729,11 @@
       </w:r>
     </w:p>
     <w:p>
+      <w:proofErr w:type="spellStart"/>
       <w:r>
         <w:t>javascript</w:t>
       </w:r>
+      <w:proofErr w:type="spellEnd"/>
     </w:p>
     <w:p>
       <w:r>
@@ -582,18 +741,60 @@
       </w:r>
     </w:p>
     <w:p>
-      <w:r>
-        <w:t>const { data, error } = await supabase</w:t>
-      </w:r>
-    </w:p>
-    <w:p>
-      <w:r>
-        <w:t xml:space="preserve">  .from('countries')</w:t>
-      </w:r>
-    </w:p>
-    <w:p>
-      <w:r>
-        <w:t xml:space="preserve">  .select('name')</w:t>
+      <w:proofErr w:type="spellStart"/>
+      <w:r>
+        <w:t>const</w:t>
+      </w:r>
+      <w:proofErr w:type="spellEnd"/>
+      <w:r>
+        <w:t xml:space="preserve"> </w:t>
+      </w:r>
+      <w:proofErr w:type="gramStart"/>
+      <w:r>
+        <w:t>{ data</w:t>
+      </w:r>
+      <w:proofErr w:type="gramEnd"/>
+      <w:r>
+        <w:t xml:space="preserve">, </w:t>
+      </w:r>
+      <w:proofErr w:type="gramStart"/>
+      <w:r>
+        <w:t>error }</w:t>
+      </w:r>
+      <w:proofErr w:type="gramEnd"/>
+      <w:r>
+        <w:t xml:space="preserve"> = await </w:t>
+      </w:r>
+      <w:proofErr w:type="spellStart"/>
+      <w:r>
+        <w:t>supabase</w:t>
+      </w:r>
+      <w:proofErr w:type="spellEnd"/>
+    </w:p>
+    <w:p>
+      <w:r>
+        <w:t xml:space="preserve">  </w:t>
+      </w:r>
+      <w:proofErr w:type="gramStart"/>
+      <w:r>
+        <w:t>.from</w:t>
+      </w:r>
+      <w:proofErr w:type="gramEnd"/>
+      <w:r>
+        <w:t>('countries')</w:t>
+      </w:r>
+    </w:p>
+    <w:p>
+      <w:r>
+        <w:t xml:space="preserve">  </w:t>
+      </w:r>
+      <w:proofErr w:type="gramStart"/>
+      <w:r>
+        <w:t>.select</w:t>
+      </w:r>
+      <w:proofErr w:type="gramEnd"/>
+      <w:r>
+        <w:t>('name')</w:t>
       </w:r>
     </w:p>
     <w:p/>
@@ -604,7 +805,33 @@
     </w:p>
     <w:p>
       <w:r>
-        <w:t>data = supabase.table('countries').select('name').execute()</w:t>
+        <w:t xml:space="preserve">data = </w:t>
+      </w:r>
+      <w:proofErr w:type="spellStart"/>
+      <w:proofErr w:type="gramStart"/>
+      <w:r>
+        <w:t>supabase.table</w:t>
+      </w:r>
+      <w:proofErr w:type="spellEnd"/>
+      <w:proofErr w:type="gramEnd"/>
+      <w:r>
+        <w:t>('countries'</w:t>
+      </w:r>
+      <w:proofErr w:type="gramStart"/>
+      <w:r>
+        <w:t>).select</w:t>
+      </w:r>
+      <w:proofErr w:type="gramEnd"/>
+      <w:r>
+        <w:t>('name'</w:t>
+      </w:r>
+      <w:proofErr w:type="gramStart"/>
+      <w:r>
+        <w:t>).execute</w:t>
+      </w:r>
+      <w:proofErr w:type="gramEnd"/>
+      <w:r>
+        <w:t>()</w:t>
       </w:r>
     </w:p>
     <w:p/>
@@ -615,32 +842,62 @@
     </w:p>
     <w:p>
       <w:r>
-        <w:t>final data = await supabase</w:t>
-      </w:r>
-    </w:p>
-    <w:p>
-      <w:r>
-        <w:t xml:space="preserve">  .from('countries')</w:t>
-      </w:r>
-    </w:p>
-    <w:p>
-      <w:r>
-        <w:t xml:space="preserve">  .select('name');</w:t>
-      </w:r>
-    </w:p>
-    <w:p>
-      <w:pPr>
-        <w:rPr>
-          <w:b/>
-          <w:bCs/>
-        </w:rPr>
-      </w:pPr>
-      <w:r>
-        <w:rPr>
-          <w:b/>
-          <w:bCs/>
-        </w:rPr>
-        <w:t>Supabase vs Firebase</w:t>
+        <w:t xml:space="preserve">final data = await </w:t>
+      </w:r>
+      <w:proofErr w:type="spellStart"/>
+      <w:r>
+        <w:t>supabase</w:t>
+      </w:r>
+      <w:proofErr w:type="spellEnd"/>
+    </w:p>
+    <w:p>
+      <w:r>
+        <w:t xml:space="preserve">  </w:t>
+      </w:r>
+      <w:proofErr w:type="gramStart"/>
+      <w:r>
+        <w:t>.from</w:t>
+      </w:r>
+      <w:proofErr w:type="gramEnd"/>
+      <w:r>
+        <w:t>('countries')</w:t>
+      </w:r>
+    </w:p>
+    <w:p>
+      <w:r>
+        <w:t xml:space="preserve">  </w:t>
+      </w:r>
+      <w:proofErr w:type="gramStart"/>
+      <w:r>
+        <w:t>.select</w:t>
+      </w:r>
+      <w:proofErr w:type="gramEnd"/>
+      <w:r>
+        <w:t>('name');</w:t>
+      </w:r>
+    </w:p>
+    <w:p>
+      <w:pPr>
+        <w:rPr>
+          <w:b/>
+          <w:bCs/>
+        </w:rPr>
+      </w:pPr>
+      <w:proofErr w:type="spellStart"/>
+      <w:r>
+        <w:rPr>
+          <w:b/>
+          <w:bCs/>
+        </w:rPr>
+        <w:t>Supabase</w:t>
+      </w:r>
+      <w:proofErr w:type="spellEnd"/>
+      <w:r>
+        <w:rPr>
+          <w:b/>
+          <w:bCs/>
+        </w:rPr>
+        <w:t xml:space="preserve"> vs Firebase</w:t>
       </w:r>
     </w:p>
     <w:tbl>
@@ -700,9 +957,11 @@
             <w:hideMark/>
           </w:tcPr>
           <w:p>
+            <w:proofErr w:type="spellStart"/>
             <w:r>
               <w:t>Supabase</w:t>
             </w:r>
+            <w:proofErr w:type="spellEnd"/>
           </w:p>
         </w:tc>
         <w:tc>
@@ -781,8 +1040,13 @@
             <w:hideMark/>
           </w:tcPr>
           <w:p>
+            <w:proofErr w:type="spellStart"/>
             <w:r>
-              <w:t>Firestore (NoSQL)</w:t>
+              <w:t>Firestore</w:t>
+            </w:r>
+            <w:proofErr w:type="spellEnd"/>
+            <w:r>
+              <w:t xml:space="preserve"> (NoSQL)</w:t>
             </w:r>
           </w:p>
         </w:tc>
@@ -824,8 +1088,13 @@
           </w:tcPr>
           <w:p>
             <w:r>
-              <w:t>REST + GraphQL</w:t>
+              <w:t xml:space="preserve">REST + </w:t>
             </w:r>
+            <w:proofErr w:type="spellStart"/>
+            <w:r>
+              <w:t>GraphQL</w:t>
+            </w:r>
+            <w:proofErr w:type="spellEnd"/>
           </w:p>
         </w:tc>
         <w:tc>
@@ -1072,9 +1341,11 @@
       </w:r>
     </w:p>
     <w:p>
+      <w:proofErr w:type="spellStart"/>
       <w:r>
         <w:t>javascript</w:t>
       </w:r>
+      <w:proofErr w:type="spellEnd"/>
     </w:p>
     <w:p>
       <w:r>
@@ -1082,23 +1353,107 @@
       </w:r>
     </w:p>
     <w:p>
-      <w:r>
-        <w:t>const { data: user } = await supabase.auth.getUser()</w:t>
-      </w:r>
-    </w:p>
-    <w:p>
-      <w:r>
-        <w:t>const { data: posts } = await supabase</w:t>
-      </w:r>
-    </w:p>
-    <w:p>
-      <w:r>
-        <w:t xml:space="preserve">  .from('posts')</w:t>
-      </w:r>
-    </w:p>
-    <w:p>
-      <w:r>
-        <w:t xml:space="preserve">  .select(`</w:t>
+      <w:proofErr w:type="spellStart"/>
+      <w:r>
+        <w:t>const</w:t>
+      </w:r>
+      <w:proofErr w:type="spellEnd"/>
+      <w:r>
+        <w:t xml:space="preserve"> </w:t>
+      </w:r>
+      <w:proofErr w:type="gramStart"/>
+      <w:r>
+        <w:t>{ data</w:t>
+      </w:r>
+      <w:proofErr w:type="gramEnd"/>
+      <w:r>
+        <w:t xml:space="preserve">: </w:t>
+      </w:r>
+      <w:proofErr w:type="gramStart"/>
+      <w:r>
+        <w:t>user }</w:t>
+      </w:r>
+      <w:proofErr w:type="gramEnd"/>
+      <w:r>
+        <w:t xml:space="preserve"> = await </w:t>
+      </w:r>
+      <w:proofErr w:type="spellStart"/>
+      <w:proofErr w:type="gramStart"/>
+      <w:r>
+        <w:t>supabase.auth</w:t>
+      </w:r>
+      <w:proofErr w:type="gramEnd"/>
+      <w:r>
+        <w:t>.</w:t>
+      </w:r>
+      <w:proofErr w:type="gramStart"/>
+      <w:r>
+        <w:t>getUser</w:t>
+      </w:r>
+      <w:proofErr w:type="spellEnd"/>
+      <w:r>
+        <w:t>(</w:t>
+      </w:r>
+      <w:proofErr w:type="gramEnd"/>
+      <w:r>
+        <w:t>)</w:t>
+      </w:r>
+    </w:p>
+    <w:p>
+      <w:proofErr w:type="spellStart"/>
+      <w:r>
+        <w:t>const</w:t>
+      </w:r>
+      <w:proofErr w:type="spellEnd"/>
+      <w:r>
+        <w:t xml:space="preserve"> </w:t>
+      </w:r>
+      <w:proofErr w:type="gramStart"/>
+      <w:r>
+        <w:t>{ data</w:t>
+      </w:r>
+      <w:proofErr w:type="gramEnd"/>
+      <w:r>
+        <w:t xml:space="preserve">: </w:t>
+      </w:r>
+      <w:proofErr w:type="gramStart"/>
+      <w:r>
+        <w:t>posts }</w:t>
+      </w:r>
+      <w:proofErr w:type="gramEnd"/>
+      <w:r>
+        <w:t xml:space="preserve"> = await </w:t>
+      </w:r>
+      <w:proofErr w:type="spellStart"/>
+      <w:r>
+        <w:t>supabase</w:t>
+      </w:r>
+      <w:proofErr w:type="spellEnd"/>
+    </w:p>
+    <w:p>
+      <w:r>
+        <w:t xml:space="preserve">  </w:t>
+      </w:r>
+      <w:proofErr w:type="gramStart"/>
+      <w:r>
+        <w:t>.from</w:t>
+      </w:r>
+      <w:proofErr w:type="gramEnd"/>
+      <w:r>
+        <w:t>('posts')</w:t>
+      </w:r>
+    </w:p>
+    <w:p>
+      <w:r>
+        <w:t xml:space="preserve">  </w:t>
+      </w:r>
+      <w:proofErr w:type="gramStart"/>
+      <w:r>
+        <w:t>.select</w:t>
+      </w:r>
+      <w:proofErr w:type="gramEnd"/>
+      <w:r>
+        <w:t>(`</w:t>
       </w:r>
     </w:p>
     <w:p>
@@ -1108,7 +1463,15 @@
     </w:p>
     <w:p>
       <w:r>
-        <w:t xml:space="preserve">    profiles (username, avatar_url)</w:t>
+        <w:t xml:space="preserve">    profiles (username, </w:t>
+      </w:r>
+      <w:proofErr w:type="spellStart"/>
+      <w:r>
+        <w:t>avatar_url</w:t>
+      </w:r>
+      <w:proofErr w:type="spellEnd"/>
+      <w:r>
+        <w:t>)</w:t>
       </w:r>
     </w:p>
     <w:p>
@@ -1118,7 +1481,28 @@
     </w:p>
     <w:p>
       <w:r>
-        <w:t xml:space="preserve">  .eq('user_id', user.id)</w:t>
+        <w:t xml:space="preserve">  </w:t>
+      </w:r>
+      <w:proofErr w:type="gramStart"/>
+      <w:r>
+        <w:t>.</w:t>
+      </w:r>
+      <w:proofErr w:type="spellStart"/>
+      <w:r>
+        <w:t>eq</w:t>
+      </w:r>
+      <w:proofErr w:type="spellEnd"/>
+      <w:proofErr w:type="gramEnd"/>
+      <w:r>
+        <w:t>('</w:t>
+      </w:r>
+      <w:proofErr w:type="spellStart"/>
+      <w:r>
+        <w:t>user_id</w:t>
+      </w:r>
+      <w:proofErr w:type="spellEnd"/>
+      <w:r>
+        <w:t>', user.id)</w:t>
       </w:r>
     </w:p>
     <w:p>
@@ -1148,17 +1532,62 @@
     </w:p>
     <w:p>
       <w:r>
-        <w:t>await supabase</w:t>
-      </w:r>
-    </w:p>
-    <w:p>
-      <w:r>
-        <w:t xml:space="preserve">  .from('todos')</w:t>
-      </w:r>
-    </w:p>
-    <w:p>
-      <w:r>
-        <w:t xml:space="preserve">  .insert({'task': 'Buy milk', 'user_id': userId});</w:t>
+        <w:t xml:space="preserve">await </w:t>
+      </w:r>
+      <w:proofErr w:type="spellStart"/>
+      <w:r>
+        <w:t>supabase</w:t>
+      </w:r>
+      <w:proofErr w:type="spellEnd"/>
+    </w:p>
+    <w:p>
+      <w:r>
+        <w:t xml:space="preserve">  </w:t>
+      </w:r>
+      <w:proofErr w:type="gramStart"/>
+      <w:r>
+        <w:t>.from</w:t>
+      </w:r>
+      <w:proofErr w:type="gramEnd"/>
+      <w:r>
+        <w:t>('</w:t>
+      </w:r>
+      <w:proofErr w:type="spellStart"/>
+      <w:r>
+        <w:t>todos</w:t>
+      </w:r>
+      <w:proofErr w:type="spellEnd"/>
+      <w:r>
+        <w:t>')</w:t>
+      </w:r>
+    </w:p>
+    <w:p>
+      <w:r>
+        <w:t xml:space="preserve">  </w:t>
+      </w:r>
+      <w:proofErr w:type="gramStart"/>
+      <w:r>
+        <w:t>.insert</w:t>
+      </w:r>
+      <w:proofErr w:type="gramEnd"/>
+      <w:r>
+        <w:t>({'task': 'Buy milk', '</w:t>
+      </w:r>
+      <w:proofErr w:type="spellStart"/>
+      <w:r>
+        <w:t>user_id</w:t>
+      </w:r>
+      <w:proofErr w:type="spellEnd"/>
+      <w:r>
+        <w:t xml:space="preserve">': </w:t>
+      </w:r>
+      <w:proofErr w:type="spellStart"/>
+      <w:r>
+        <w:t>userId</w:t>
+      </w:r>
+      <w:proofErr w:type="spellEnd"/>
+      <w:r>
+        <w:t>});</w:t>
       </w:r>
     </w:p>
     <w:p>
@@ -1177,9 +1606,11 @@
       </w:r>
     </w:p>
     <w:p>
+      <w:proofErr w:type="spellStart"/>
       <w:r>
         <w:t>javascript</w:t>
       </w:r>
+      <w:proofErr w:type="spellEnd"/>
     </w:p>
     <w:p>
       <w:r>
@@ -1187,23 +1618,57 @@
       </w:r>
     </w:p>
     <w:p>
+      <w:proofErr w:type="spellStart"/>
       <w:r>
         <w:t>supabase</w:t>
       </w:r>
-    </w:p>
-    <w:p>
-      <w:r>
-        <w:t xml:space="preserve">  .from('analytics')</w:t>
-      </w:r>
-    </w:p>
-    <w:p>
-      <w:r>
-        <w:t xml:space="preserve">  .on('INSERT', payload =&gt; {</w:t>
-      </w:r>
-    </w:p>
-    <w:p>
-      <w:r>
-        <w:t xml:space="preserve">    updateChart(payload.new)</w:t>
+      <w:proofErr w:type="spellEnd"/>
+    </w:p>
+    <w:p>
+      <w:r>
+        <w:t xml:space="preserve">  </w:t>
+      </w:r>
+      <w:proofErr w:type="gramStart"/>
+      <w:r>
+        <w:t>.from</w:t>
+      </w:r>
+      <w:proofErr w:type="gramEnd"/>
+      <w:r>
+        <w:t>('analytics')</w:t>
+      </w:r>
+    </w:p>
+    <w:p>
+      <w:r>
+        <w:t xml:space="preserve">  </w:t>
+      </w:r>
+      <w:proofErr w:type="gramStart"/>
+      <w:r>
+        <w:t>.on</w:t>
+      </w:r>
+      <w:proofErr w:type="gramEnd"/>
+      <w:r>
+        <w:t>('INSERT', payload =&gt; {</w:t>
+      </w:r>
+    </w:p>
+    <w:p>
+      <w:r>
+        <w:t xml:space="preserve">    </w:t>
+      </w:r>
+      <w:proofErr w:type="spellStart"/>
+      <w:r>
+        <w:t>updateChart</w:t>
+      </w:r>
+      <w:proofErr w:type="spellEnd"/>
+      <w:r>
+        <w:t>(</w:t>
+      </w:r>
+      <w:proofErr w:type="spellStart"/>
+      <w:r>
+        <w:t>payload.new</w:t>
+      </w:r>
+      <w:proofErr w:type="spellEnd"/>
+      <w:r>
+        <w:t>)</w:t>
       </w:r>
     </w:p>
     <w:p>
@@ -1214,7 +1679,15 @@
     </w:p>
     <w:p>
       <w:r>
-        <w:t xml:space="preserve">  .subscribe()</w:t>
+        <w:t xml:space="preserve">  </w:t>
+      </w:r>
+      <w:proofErr w:type="gramStart"/>
+      <w:r>
+        <w:t>.subscribe</w:t>
+      </w:r>
+      <w:proofErr w:type="gramEnd"/>
+      <w:r>
+        <w:t>()</w:t>
       </w:r>
     </w:p>
     <w:p>
@@ -1248,8 +1721,13 @@
       </w:r>
     </w:p>
     <w:p>
-      <w:r>
-        <w:t>Supabase Client Library</w:t>
+      <w:proofErr w:type="spellStart"/>
+      <w:r>
+        <w:t>Supabase</w:t>
+      </w:r>
+      <w:proofErr w:type="spellEnd"/>
+      <w:r>
+        <w:t xml:space="preserve"> Client Library</w:t>
       </w:r>
     </w:p>
     <w:p>
@@ -1258,8 +1736,13 @@
       </w:r>
     </w:p>
     <w:p>
-      <w:r>
-        <w:t>Supabase API Layer</w:t>
+      <w:proofErr w:type="spellStart"/>
+      <w:r>
+        <w:t>Supabase</w:t>
+      </w:r>
+      <w:proofErr w:type="spellEnd"/>
+      <w:r>
+        <w:t xml:space="preserve"> API Layer</w:t>
       </w:r>
     </w:p>
     <w:p>
@@ -1284,8 +1767,17 @@
           <w:b/>
           <w:bCs/>
         </w:rPr>
-        <w:t>Why Developers Love Supabase</w:t>
-      </w:r>
+        <w:t xml:space="preserve">Why Developers Love </w:t>
+      </w:r>
+      <w:proofErr w:type="spellStart"/>
+      <w:r>
+        <w:rPr>
+          <w:b/>
+          <w:bCs/>
+        </w:rPr>
+        <w:t>Supabase</w:t>
+      </w:r>
+      <w:proofErr w:type="spellEnd"/>
     </w:p>
     <w:p>
       <w:pPr>
@@ -1488,7 +1980,23 @@
           <w:b/>
           <w:bCs/>
         </w:rPr>
-        <w:t>In essence: Supabase takes the powerful PostgreSQL database and wraps it with easy-to-use APIs, authentication, and real-time capabilities, making backend development much faster and more accessible.</w:t>
+        <w:t xml:space="preserve">In essence: </w:t>
+      </w:r>
+      <w:proofErr w:type="spellStart"/>
+      <w:r>
+        <w:rPr>
+          <w:b/>
+          <w:bCs/>
+        </w:rPr>
+        <w:t>Supabase</w:t>
+      </w:r>
+      <w:proofErr w:type="spellEnd"/>
+      <w:r>
+        <w:rPr>
+          <w:b/>
+          <w:bCs/>
+        </w:rPr>
+        <w:t xml:space="preserve"> takes the powerful PostgreSQL database and wraps it with easy-to-use APIs, authentication, and real-time capabilities, making backend development much faster and more accessible.</w:t>
       </w:r>
     </w:p>
     <w:p>
@@ -1510,7 +2018,540 @@
           <w:b/>
           <w:bCs/>
         </w:rPr>
-        <w:t>What's the Difference Between Supabase and Firebase?</w:t>
+        <w:t xml:space="preserve">What's the Difference Between </w:t>
+      </w:r>
+      <w:proofErr w:type="spellStart"/>
+      <w:r>
+        <w:rPr>
+          <w:b/>
+          <w:bCs/>
+        </w:rPr>
+        <w:t>Supabase</w:t>
+      </w:r>
+      <w:proofErr w:type="spellEnd"/>
+      <w:r>
+        <w:rPr>
+          <w:b/>
+          <w:bCs/>
+        </w:rPr>
+        <w:t xml:space="preserve"> and Firebase?</w:t>
+      </w:r>
+      <w:r>
+        <w:rPr>
+          <w:b/>
+          <w:bCs/>
+        </w:rPr>
+        <w:br/>
+      </w:r>
+      <w:r>
+        <w:rPr>
+          <w:b/>
+          <w:bCs/>
+        </w:rPr>
+        <w:br/>
+        <w:t xml:space="preserve">Question: </w:t>
+      </w:r>
+      <w:r>
+        <w:rPr>
+          <w:b/>
+          <w:bCs/>
+        </w:rPr>
+        <w:t xml:space="preserve">Bro What </w:t>
+      </w:r>
+      <w:proofErr w:type="spellStart"/>
+      <w:r>
+        <w:rPr>
+          <w:b/>
+          <w:bCs/>
+        </w:rPr>
+        <w:t>Supabase</w:t>
+      </w:r>
+      <w:proofErr w:type="spellEnd"/>
+      <w:r>
+        <w:rPr>
+          <w:b/>
+          <w:bCs/>
+        </w:rPr>
+        <w:t xml:space="preserve"> Storage Bucket can do? Just like </w:t>
+      </w:r>
+      <w:proofErr w:type="spellStart"/>
+      <w:r>
+        <w:rPr>
+          <w:b/>
+          <w:bCs/>
+        </w:rPr>
+        <w:t>i</w:t>
+      </w:r>
+      <w:proofErr w:type="spellEnd"/>
+      <w:r>
+        <w:rPr>
+          <w:b/>
+          <w:bCs/>
+        </w:rPr>
+        <w:t xml:space="preserve"> created only storage </w:t>
+      </w:r>
+      <w:r>
+        <w:rPr>
+          <w:b/>
+          <w:bCs/>
+        </w:rPr>
+        <w:lastRenderedPageBreak/>
+        <w:t xml:space="preserve">bucket here "profile-pictures Navigate Reload View Upload </w:t>
+      </w:r>
+      <w:proofErr w:type="gramStart"/>
+      <w:r>
+        <w:rPr>
+          <w:b/>
+          <w:bCs/>
+        </w:rPr>
+        <w:t>files</w:t>
+      </w:r>
+      <w:proofErr w:type="gramEnd"/>
+      <w:r>
+        <w:rPr>
+          <w:b/>
+          <w:bCs/>
+        </w:rPr>
+        <w:t xml:space="preserve"> Create folder Select all 1 </w:t>
+      </w:r>
+      <w:proofErr w:type="gramStart"/>
+      <w:r>
+        <w:rPr>
+          <w:b/>
+          <w:bCs/>
+        </w:rPr>
+        <w:t>files</w:t>
+      </w:r>
+      <w:proofErr w:type="gramEnd"/>
+      <w:r>
+        <w:rPr>
+          <w:b/>
+          <w:bCs/>
+        </w:rPr>
+        <w:t xml:space="preserve"> profile_6dc80ed4-9be0-4195-8cce-1beab1284463.jpg"</w:t>
+      </w:r>
+      <w:r>
+        <w:rPr>
+          <w:b/>
+          <w:bCs/>
+        </w:rPr>
+        <w:br/>
+      </w:r>
+      <w:r>
+        <w:rPr>
+          <w:b/>
+          <w:bCs/>
+        </w:rPr>
+        <w:br/>
+        <w:t xml:space="preserve">Question: </w:t>
+      </w:r>
+      <w:r>
+        <w:rPr>
+          <w:b/>
+          <w:bCs/>
+        </w:rPr>
+        <w:t xml:space="preserve">Bro What </w:t>
+      </w:r>
+      <w:proofErr w:type="spellStart"/>
+      <w:r>
+        <w:rPr>
+          <w:b/>
+          <w:bCs/>
+        </w:rPr>
+        <w:t>Supabase</w:t>
+      </w:r>
+      <w:proofErr w:type="spellEnd"/>
+      <w:r>
+        <w:rPr>
+          <w:b/>
+          <w:bCs/>
+        </w:rPr>
+        <w:t xml:space="preserve"> Edge Function can do? Just like </w:t>
+      </w:r>
+      <w:proofErr w:type="spellStart"/>
+      <w:r>
+        <w:rPr>
+          <w:b/>
+          <w:bCs/>
+        </w:rPr>
+        <w:t>i</w:t>
+      </w:r>
+      <w:proofErr w:type="spellEnd"/>
+      <w:r>
+        <w:rPr>
+          <w:b/>
+          <w:bCs/>
+        </w:rPr>
+        <w:t xml:space="preserve"> created only </w:t>
+      </w:r>
+      <w:proofErr w:type="spellStart"/>
+      <w:r>
+        <w:rPr>
+          <w:b/>
+          <w:bCs/>
+        </w:rPr>
+        <w:t>Supabase</w:t>
+      </w:r>
+      <w:proofErr w:type="spellEnd"/>
+      <w:r>
+        <w:rPr>
+          <w:b/>
+          <w:bCs/>
+        </w:rPr>
+        <w:t xml:space="preserve"> Edge Function here "Edge Functions Deploy edge functions to handle complex business logic Docs Examples Deploy a new function Name URL Last updated Deployments create-profile-on-signup https://zzmlainpucbkvcrtyrrg.supabase.co/functions/v1/create-profile-on-signup a day ago 1"</w:t>
+      </w:r>
+      <w:r>
+        <w:rPr>
+          <w:b/>
+          <w:bCs/>
+        </w:rPr>
+        <w:br/>
+      </w:r>
+      <w:r>
+        <w:rPr>
+          <w:b/>
+          <w:bCs/>
+        </w:rPr>
+        <w:br/>
+        <w:t>Question:</w:t>
+      </w:r>
+      <w:r>
+        <w:t xml:space="preserve"> </w:t>
+      </w:r>
+      <w:r>
+        <w:rPr>
+          <w:b/>
+          <w:bCs/>
+        </w:rPr>
+        <w:t xml:space="preserve">Bro What Auth Hooks can do? Just like </w:t>
+      </w:r>
+      <w:proofErr w:type="spellStart"/>
+      <w:r>
+        <w:rPr>
+          <w:b/>
+          <w:bCs/>
+        </w:rPr>
+        <w:t>i</w:t>
+      </w:r>
+      <w:proofErr w:type="spellEnd"/>
+      <w:r>
+        <w:rPr>
+          <w:b/>
+          <w:bCs/>
+        </w:rPr>
+        <w:t xml:space="preserve"> created only Auth Hooks here "Auth Hooks Use Postgres functions or HTTP endpoints to customize the </w:t>
+      </w:r>
+      <w:proofErr w:type="spellStart"/>
+      <w:r>
+        <w:rPr>
+          <w:b/>
+          <w:bCs/>
+        </w:rPr>
+        <w:t>behavior</w:t>
+      </w:r>
+      <w:proofErr w:type="spellEnd"/>
+      <w:r>
+        <w:rPr>
+          <w:b/>
+          <w:bCs/>
+        </w:rPr>
+        <w:t xml:space="preserve"> of </w:t>
+      </w:r>
+      <w:proofErr w:type="spellStart"/>
+      <w:r>
+        <w:rPr>
+          <w:b/>
+          <w:bCs/>
+        </w:rPr>
+        <w:t>Supabase</w:t>
+      </w:r>
+      <w:proofErr w:type="spellEnd"/>
+      <w:r>
+        <w:rPr>
+          <w:b/>
+          <w:bCs/>
+        </w:rPr>
+        <w:t xml:space="preserve"> Auth to meet your needs Docs All hooks Add hook Send Email hook Will be called by </w:t>
+      </w:r>
+      <w:proofErr w:type="spellStart"/>
+      <w:r>
+        <w:rPr>
+          <w:b/>
+          <w:bCs/>
+        </w:rPr>
+        <w:t>Supabase</w:t>
+      </w:r>
+      <w:proofErr w:type="spellEnd"/>
+      <w:r>
+        <w:rPr>
+          <w:b/>
+          <w:bCs/>
+        </w:rPr>
+        <w:t xml:space="preserve"> Auth each time an email message needs to be sent. type HTTPS endpoint </w:t>
+      </w:r>
+      <w:proofErr w:type="spellStart"/>
+      <w:r>
+        <w:rPr>
+          <w:b/>
+          <w:bCs/>
+        </w:rPr>
+        <w:t>endpoint</w:t>
+      </w:r>
+      <w:proofErr w:type="spellEnd"/>
+      <w:r>
+        <w:rPr>
+          <w:b/>
+          <w:bCs/>
+        </w:rPr>
+        <w:t xml:space="preserve"> https://zzmlainpucbkvcrtyrrg.supabase.co/functions/v1/create-profile-on-signup Copy secret **** **** **** **** Reveal Configure hook Docs"</w:t>
+      </w:r>
+      <w:r>
+        <w:rPr>
+          <w:b/>
+          <w:bCs/>
+        </w:rPr>
+        <w:br/>
+      </w:r>
+      <w:r>
+        <w:rPr>
+          <w:b/>
+          <w:bCs/>
+        </w:rPr>
+        <w:br/>
+        <w:t xml:space="preserve">Question: </w:t>
+      </w:r>
+      <w:r>
+        <w:rPr>
+          <w:b/>
+          <w:bCs/>
+        </w:rPr>
+        <w:t xml:space="preserve">Bro What Database indexes can do? Just like </w:t>
+      </w:r>
+      <w:proofErr w:type="spellStart"/>
+      <w:r>
+        <w:rPr>
+          <w:b/>
+          <w:bCs/>
+        </w:rPr>
+        <w:t>i</w:t>
+      </w:r>
+      <w:proofErr w:type="spellEnd"/>
+      <w:r>
+        <w:rPr>
+          <w:b/>
+          <w:bCs/>
+        </w:rPr>
+        <w:t xml:space="preserve"> created 3 Database indexes here "Database Indexes Improve query performance against your database Docs Index Advisor schema public Search for an index Create index Schema Table Name public profiles </w:t>
+      </w:r>
+      <w:proofErr w:type="spellStart"/>
+      <w:r>
+        <w:rPr>
+          <w:b/>
+          <w:bCs/>
+        </w:rPr>
+        <w:t>profiles_pkey</w:t>
+      </w:r>
+      <w:proofErr w:type="spellEnd"/>
+      <w:r>
+        <w:rPr>
+          <w:b/>
+          <w:bCs/>
+        </w:rPr>
+        <w:t xml:space="preserve"> View definition public </w:t>
+      </w:r>
+      <w:proofErr w:type="gramStart"/>
+      <w:r>
+        <w:rPr>
+          <w:b/>
+          <w:bCs/>
+        </w:rPr>
+        <w:t>users</w:t>
+      </w:r>
+      <w:proofErr w:type="gramEnd"/>
+      <w:r>
+        <w:rPr>
+          <w:b/>
+          <w:bCs/>
+        </w:rPr>
+        <w:t xml:space="preserve"> </w:t>
+      </w:r>
+      <w:proofErr w:type="spellStart"/>
+      <w:r>
+        <w:rPr>
+          <w:b/>
+          <w:bCs/>
+        </w:rPr>
+        <w:t>users_email_key</w:t>
+      </w:r>
+      <w:proofErr w:type="spellEnd"/>
+      <w:r>
+        <w:rPr>
+          <w:b/>
+          <w:bCs/>
+        </w:rPr>
+        <w:t xml:space="preserve"> View definition public </w:t>
+      </w:r>
+      <w:proofErr w:type="gramStart"/>
+      <w:r>
+        <w:rPr>
+          <w:b/>
+          <w:bCs/>
+        </w:rPr>
+        <w:t>users</w:t>
+      </w:r>
+      <w:proofErr w:type="gramEnd"/>
+      <w:r>
+        <w:rPr>
+          <w:b/>
+          <w:bCs/>
+        </w:rPr>
+        <w:t xml:space="preserve"> </w:t>
+      </w:r>
+      <w:proofErr w:type="spellStart"/>
+      <w:r>
+        <w:rPr>
+          <w:b/>
+          <w:bCs/>
+        </w:rPr>
+        <w:t>users_pkey</w:t>
+      </w:r>
+      <w:proofErr w:type="spellEnd"/>
+      <w:r>
+        <w:rPr>
+          <w:b/>
+          <w:bCs/>
+        </w:rPr>
+        <w:t xml:space="preserve"> View definition"</w:t>
+      </w:r>
+      <w:r>
+        <w:rPr>
+          <w:b/>
+          <w:bCs/>
+        </w:rPr>
+        <w:br/>
+      </w:r>
+      <w:r>
+        <w:rPr>
+          <w:b/>
+          <w:bCs/>
+        </w:rPr>
+        <w:br/>
+      </w:r>
+      <w:r>
+        <w:rPr>
+          <w:b/>
+          <w:bCs/>
+        </w:rPr>
+        <w:t xml:space="preserve">Question: </w:t>
+      </w:r>
+      <w:r>
+        <w:rPr>
+          <w:b/>
+          <w:bCs/>
+        </w:rPr>
+        <w:t xml:space="preserve">Bro What Database Triggers can do? Just like </w:t>
+      </w:r>
+      <w:proofErr w:type="spellStart"/>
+      <w:r>
+        <w:rPr>
+          <w:b/>
+          <w:bCs/>
+        </w:rPr>
+        <w:t>i</w:t>
+      </w:r>
+      <w:proofErr w:type="spellEnd"/>
+      <w:r>
+        <w:rPr>
+          <w:b/>
+          <w:bCs/>
+        </w:rPr>
+        <w:t xml:space="preserve"> created only Database trigger here "Database Triggers Execute a set of actions automatically on specified table events Docs schema auth Search for a trigger Viewing triggers from a protected schema The auth schema is managed by </w:t>
+      </w:r>
+      <w:proofErr w:type="spellStart"/>
+      <w:r>
+        <w:rPr>
+          <w:b/>
+          <w:bCs/>
+        </w:rPr>
+        <w:t>Supabase</w:t>
+      </w:r>
+      <w:proofErr w:type="spellEnd"/>
+      <w:r>
+        <w:rPr>
+          <w:b/>
+          <w:bCs/>
+        </w:rPr>
+        <w:t xml:space="preserve"> and is read-only through the dashboard. Learn more Name Table Function Events Orientation Enabled </w:t>
+      </w:r>
+      <w:proofErr w:type="spellStart"/>
+      <w:r>
+        <w:rPr>
+          <w:b/>
+          <w:bCs/>
+        </w:rPr>
+        <w:t>on_auth_user_created</w:t>
+      </w:r>
+      <w:proofErr w:type="spellEnd"/>
+      <w:r>
+        <w:rPr>
+          <w:b/>
+          <w:bCs/>
+        </w:rPr>
+        <w:t xml:space="preserve"> users </w:t>
+      </w:r>
+      <w:proofErr w:type="spellStart"/>
+      <w:r>
+        <w:rPr>
+          <w:b/>
+          <w:bCs/>
+        </w:rPr>
+        <w:t>sync_auth_user_to_public</w:t>
+      </w:r>
+      <w:proofErr w:type="spellEnd"/>
+      <w:r>
+        <w:rPr>
+          <w:b/>
+          <w:bCs/>
+        </w:rPr>
+        <w:t xml:space="preserve"> AFTER INSERT ROW"</w:t>
+      </w:r>
+      <w:r>
+        <w:rPr>
+          <w:b/>
+          <w:bCs/>
+        </w:rPr>
+        <w:br/>
+      </w:r>
+      <w:r>
+        <w:rPr>
+          <w:b/>
+          <w:bCs/>
+        </w:rPr>
+        <w:br/>
+        <w:t xml:space="preserve">Question: </w:t>
+      </w:r>
+      <w:r>
+        <w:rPr>
+          <w:b/>
+          <w:bCs/>
+        </w:rPr>
+        <w:t xml:space="preserve">Bro What Authentication Policies can do? Just like </w:t>
+      </w:r>
+      <w:proofErr w:type="spellStart"/>
+      <w:r>
+        <w:rPr>
+          <w:b/>
+          <w:bCs/>
+        </w:rPr>
+        <w:t>i</w:t>
+      </w:r>
+      <w:proofErr w:type="spellEnd"/>
+      <w:r>
+        <w:rPr>
+          <w:b/>
+          <w:bCs/>
+        </w:rPr>
+        <w:t xml:space="preserve"> created only Authentication policies here "Policies Manage Row Level Security policies for your tables Docs Filter tables and policies schema public profiles Disable RLS Create policy Name Command Applied to Actions Enable insert for authenticated users only INSERT authenticated Enable read access for all users SELECT public Users can only access own profile ALL public users Disable RLS Create policy Name Command Applied to Actions Enable insert for all users INSERT public Users can view own data SELECT public"</w:t>
       </w:r>
     </w:p>
     <w:sectPr>

</xml_diff>